<commit_message>
Latest changes on report
</commit_message>
<xml_diff>
--- a/Report.docx
+++ b/Report.docx
@@ -49,6 +49,7 @@
                 <w:dataBinding w:prefixMappings="xmlns:ns0='http://schemas.openxmlformats.org/officeDocument/2006/extended-properties'" w:xpath="/ns0:Properties[1]/ns0:Company[1]" w:storeItemID="{6668398D-A668-4E3E-A5EB-62B293D839F1}"/>
                 <w:text/>
               </w:sdtPr>
+              <w:sdtEndPr/>
               <w:sdtContent>
                 <w:tc>
                   <w:tcPr>
@@ -103,6 +104,7 @@
                   <w:dataBinding w:prefixMappings="xmlns:ns0='http://schemas.openxmlformats.org/package/2006/metadata/core-properties' xmlns:ns1='http://purl.org/dc/elements/1.1/'" w:xpath="/ns0:coreProperties[1]/ns1:title[1]" w:storeItemID="{6C3C8BC8-F283-45AE-878A-BAB7291924A1}"/>
                   <w:text/>
                 </w:sdtPr>
+                <w:sdtEndPr/>
                 <w:sdtContent>
                   <w:p>
                     <w:pPr>
@@ -156,6 +158,7 @@
                   <w:dataBinding w:prefixMappings="xmlns:ns0='http://schemas.openxmlformats.org/package/2006/metadata/core-properties' xmlns:ns1='http://purl.org/dc/elements/1.1/'" w:xpath="/ns0:coreProperties[1]/ns1:subject[1]" w:storeItemID="{6C3C8BC8-F283-45AE-878A-BAB7291924A1}"/>
                   <w:text/>
                 </w:sdtPr>
+                <w:sdtEndPr/>
                 <w:sdtContent>
                   <w:p>
                     <w:pPr>
@@ -164,6 +167,7 @@
                         <w:color w:val="830F0E" w:themeColor="accent1" w:themeShade="BF"/>
                         <w:sz w:val="24"/>
                         <w:szCs w:val="24"/>
+                        <w:lang w:val="el-GR"/>
                       </w:rPr>
                     </w:pPr>
                     <w:r>
@@ -255,6 +259,7 @@
                   <w:dataBinding w:prefixMappings="xmlns:ns0='http://schemas.openxmlformats.org/package/2006/metadata/core-properties' xmlns:ns1='http://purl.org/dc/elements/1.1/'" w:xpath="/ns0:coreProperties[1]/ns1:creator[1]" w:storeItemID="{6C3C8BC8-F283-45AE-878A-BAB7291924A1}"/>
                   <w:text/>
                 </w:sdtPr>
+                <w:sdtEndPr/>
                 <w:sdtContent>
                   <w:p>
                     <w:pPr>
@@ -300,6 +305,7 @@
                     <w:calendar w:val="gregorian"/>
                   </w:date>
                 </w:sdtPr>
+                <w:sdtEndPr/>
                 <w:sdtContent>
                   <w:p>
                     <w:pPr>
@@ -316,18 +322,8 @@
                         <w:color w:val="B01513" w:themeColor="accent1"/>
                         <w:sz w:val="28"/>
                         <w:szCs w:val="28"/>
-                        <w:lang w:val="el-GR"/>
                       </w:rPr>
-                      <w:t>13-2</w:t>
-                    </w:r>
-                    <w:r>
-                      <w:rPr>
-                        <w:color w:val="B01513" w:themeColor="accent1"/>
-                        <w:sz w:val="28"/>
-                        <w:szCs w:val="28"/>
-                        <w:lang w:val="el-GR"/>
-                      </w:rPr>
-                      <w:t>-2015</w:t>
+                      <w:t>2-13-2015</w:t>
                     </w:r>
                   </w:p>
                 </w:sdtContent>
@@ -366,6 +362,13 @@
     </w:sdt>
     <w:sdt>
       <w:sdtPr>
+        <w:rPr>
+          <w:rFonts w:asciiTheme="minorHAnsi" w:eastAsiaTheme="minorEastAsia" w:hAnsiTheme="minorHAnsi" w:cstheme="minorBidi"/>
+          <w:color w:val="auto"/>
+          <w:sz w:val="24"/>
+          <w:szCs w:val="17"/>
+          <w:lang w:eastAsia="ja-JP"/>
+        </w:rPr>
         <w:id w:val="-266309492"/>
         <w:docPartObj>
           <w:docPartGallery w:val="Table of Contents"/>
@@ -374,14 +377,9 @@
       </w:sdtPr>
       <w:sdtEndPr>
         <w:rPr>
-          <w:rFonts w:asciiTheme="minorHAnsi" w:eastAsiaTheme="minorEastAsia" w:hAnsiTheme="minorHAnsi" w:cstheme="minorBidi"/>
           <w:b/>
           <w:bCs/>
           <w:noProof/>
-          <w:color w:val="auto"/>
-          <w:sz w:val="24"/>
-          <w:szCs w:val="17"/>
-          <w:lang w:eastAsia="ja-JP"/>
         </w:rPr>
       </w:sdtEndPr>
       <w:sdtContent>
@@ -1104,6 +1102,9 @@
     <w:p>
       <w:pPr>
         <w:pStyle w:val="Heading2"/>
+        <w:rPr>
+          <w:lang w:val="el-GR"/>
+        </w:rPr>
       </w:pPr>
       <w:r>
         <w:t>Scheduler</w:t>
@@ -1121,9 +1122,11 @@
         </w:rPr>
         <w:t xml:space="preserve">Πρόκειται για την βασική κλάση του δρομολογήτη. Κρατά εσωτερικά τα </w:t>
       </w:r>
+      <w:proofErr w:type="spellStart"/>
       <w:r>
         <w:t>pids</w:t>
       </w:r>
+      <w:proofErr w:type="spellEnd"/>
       <w:r>
         <w:rPr>
           <w:lang w:val="el-GR"/>
@@ -1179,6 +1182,9 @@
     <w:p>
       <w:pPr>
         <w:pStyle w:val="Heading2"/>
+        <w:rPr>
+          <w:lang w:val="el-GR"/>
+        </w:rPr>
       </w:pPr>
       <w:r>
         <w:t>Command</w:t>
@@ -1200,10 +1206,15 @@
     <w:p>
       <w:pPr>
         <w:pStyle w:val="Heading2"/>
-      </w:pPr>
+        <w:rPr>
+          <w:lang w:val="el-GR"/>
+        </w:rPr>
+      </w:pPr>
+      <w:proofErr w:type="spellStart"/>
       <w:r>
         <w:t>CommandPrompt</w:t>
       </w:r>
+      <w:proofErr w:type="spellEnd"/>
     </w:p>
     <w:p>
       <w:pPr>
@@ -1215,19 +1226,111 @@
         <w:rPr>
           <w:lang w:val="el-GR"/>
         </w:rPr>
-        <w:t xml:space="preserve">Πρόκειται για την βασική κλάση </w:t>
+        <w:t>Πρόκειται για την</w:t>
+      </w:r>
+      <w:r>
+        <w:rPr>
+          <w:lang w:val="el-GR"/>
+        </w:rPr>
+        <w:t xml:space="preserve"> </w:t>
+      </w:r>
+      <w:r>
+        <w:rPr>
+          <w:lang w:val="el-GR"/>
+        </w:rPr>
+        <w:t xml:space="preserve">κλάση που περιγράφει το </w:t>
+      </w:r>
+      <w:r>
+        <w:t>interface</w:t>
+      </w:r>
+      <w:r>
+        <w:rPr>
+          <w:lang w:val="el-GR"/>
+        </w:rPr>
+        <w:t xml:space="preserve"> </w:t>
+      </w:r>
+      <w:r>
+        <w:rPr>
+          <w:lang w:val="el-GR"/>
+        </w:rPr>
+        <w:t xml:space="preserve">του </w:t>
+      </w:r>
+      <w:r>
+        <w:t>shell</w:t>
+      </w:r>
+      <w:r>
+        <w:rPr>
+          <w:lang w:val="el-GR"/>
+        </w:rPr>
+        <w:t xml:space="preserve"> </w:t>
+      </w:r>
+      <w:r>
+        <w:rPr>
+          <w:lang w:val="el-GR"/>
+        </w:rPr>
+        <w:t xml:space="preserve">με τον χρήστη. Δοθείσας μίας συμβολοσειράς εισόδου, δημιουργεί </w:t>
+      </w:r>
+      <w:r>
+        <w:t>instances</w:t>
+      </w:r>
+      <w:r>
+        <w:rPr>
+          <w:lang w:val="el-GR"/>
+        </w:rPr>
+        <w:t xml:space="preserve"> </w:t>
+      </w:r>
+      <w:r>
+        <w:rPr>
+          <w:lang w:val="el-GR"/>
+        </w:rPr>
+        <w:t xml:space="preserve">από την κλάση </w:t>
+      </w:r>
+      <w:r>
+        <w:t>Command</w:t>
+      </w:r>
+      <w:r>
+        <w:rPr>
+          <w:lang w:val="el-GR"/>
+        </w:rPr>
+        <w:t>,</w:t>
+      </w:r>
+      <w:r>
+        <w:rPr>
+          <w:lang w:val="el-GR"/>
+        </w:rPr>
+        <w:t xml:space="preserve"> αναγνωρίζοντας επιμέρους σημεία της (πχ. ανακατεύθυνση, </w:t>
+      </w:r>
+      <w:r>
+        <w:t>pipelining</w:t>
+      </w:r>
+      <w:r>
+        <w:rPr>
+          <w:lang w:val="el-GR"/>
+        </w:rPr>
+        <w:t xml:space="preserve">, </w:t>
+      </w:r>
+      <w:r>
+        <w:rPr>
+          <w:lang w:val="el-GR"/>
+        </w:rPr>
+        <w:t>κλπ).</w:t>
+      </w:r>
+    </w:p>
+    <w:p>
+      <w:pPr>
+        <w:pStyle w:val="Heading2"/>
+        <w:rPr>
+          <w:lang w:val="el-GR"/>
+        </w:rPr>
+      </w:pPr>
+      <w:proofErr w:type="spellStart"/>
+      <w:r>
+        <w:lastRenderedPageBreak/>
+        <w:t>Utils</w:t>
       </w:r>
       <w:bookmarkStart w:id="2" w:name="_GoBack"/>
       <w:bookmarkEnd w:id="2"/>
-    </w:p>
-    <w:p>
-      <w:pPr>
-        <w:pStyle w:val="Heading2"/>
-      </w:pPr>
-      <w:r>
-        <w:lastRenderedPageBreak/>
-        <w:t>Utils</w:t>
-      </w:r>
+      <w:proofErr w:type="spellEnd"/>
     </w:p>
     <w:p>
       <w:pPr>
@@ -1400,9 +1503,11 @@
         <w:br/>
         <w:t xml:space="preserve">Αρχικά, η παρακάτω λειτουργία υλοποιήθηκε με την χρήση αρχείων στα οποία κρατώνταν τα </w:t>
       </w:r>
+      <w:proofErr w:type="spellStart"/>
       <w:r>
         <w:t>pids</w:t>
       </w:r>
+      <w:proofErr w:type="spellEnd"/>
       <w:r>
         <w:rPr>
           <w:lang w:val="el-GR"/>
@@ -1496,9 +1601,11 @@
         </w:rPr>
         <w:t xml:space="preserve">) για την ανάγνωση των </w:t>
       </w:r>
+      <w:proofErr w:type="spellStart"/>
       <w:r>
         <w:t>pids</w:t>
       </w:r>
+      <w:proofErr w:type="spellEnd"/>
       <w:r>
         <w:rPr>
           <w:lang w:val="el-GR"/>
@@ -4201,14 +4308,14 @@
   </w:font>
   <w:font w:name="Times New Roman">
     <w:panose1 w:val="02020603050405020304"/>
-    <w:charset w:val="A1"/>
+    <w:charset w:val="00"/>
     <w:family w:val="roman"/>
     <w:pitch w:val="variable"/>
     <w:sig w:usb0="E0002EFF" w:usb1="C0007843" w:usb2="00000009" w:usb3="00000000" w:csb0="000001FF" w:csb1="00000000"/>
   </w:font>
   <w:font w:name="Courier New">
     <w:panose1 w:val="02070309020205020404"/>
-    <w:charset w:val="A1"/>
+    <w:charset w:val="00"/>
     <w:family w:val="modern"/>
     <w:pitch w:val="fixed"/>
     <w:sig w:usb0="E0002AFF" w:usb1="C0007843" w:usb2="00000009" w:usb3="00000000" w:csb0="000001FF" w:csb1="00000000"/>
@@ -4222,21 +4329,21 @@
   </w:font>
   <w:font w:name="Century Gothic">
     <w:panose1 w:val="020B0502020202020204"/>
-    <w:charset w:val="A1"/>
+    <w:charset w:val="00"/>
     <w:family w:val="swiss"/>
     <w:pitch w:val="variable"/>
     <w:sig w:usb0="00000287" w:usb1="00000000" w:usb2="00000000" w:usb3="00000000" w:csb0="0000009F" w:csb1="00000000"/>
   </w:font>
   <w:font w:name="Calibri">
     <w:panose1 w:val="020F0502020204030204"/>
-    <w:charset w:val="A1"/>
+    <w:charset w:val="00"/>
     <w:family w:val="swiss"/>
     <w:pitch w:val="variable"/>
     <w:sig w:usb0="E00002FF" w:usb1="4000ACFF" w:usb2="00000001" w:usb3="00000000" w:csb0="0000019F" w:csb1="00000000"/>
   </w:font>
   <w:font w:name="Calibri Light">
     <w:panose1 w:val="020F0302020204030204"/>
-    <w:charset w:val="A1"/>
+    <w:charset w:val="00"/>
     <w:family w:val="swiss"/>
     <w:pitch w:val="variable"/>
     <w:sig w:usb0="A00002EF" w:usb1="4000207B" w:usb2="00000000" w:usb3="00000000" w:csb0="0000019F" w:csb1="00000000"/>
@@ -4260,7 +4367,9 @@
   <w:rsids>
     <w:rsidRoot w:val="004377BB"/>
     <w:rsid w:val="002738D7"/>
+    <w:rsid w:val="00287390"/>
     <w:rsid w:val="004377BB"/>
+    <w:rsid w:val="007D5059"/>
   </w:rsids>
   <m:mathPr>
     <m:mathFont m:val="Cambria Math"/>
@@ -5041,7 +5150,7 @@
 </file>
 
 <file path=customXml/itemProps3.xml><?xml version="1.0" encoding="utf-8"?>
-<ds:datastoreItem xmlns:ds="http://schemas.openxmlformats.org/officeDocument/2006/customXml" ds:itemID="{1D54C3CD-9F6C-4C19-995F-A2B363F7CB54}">
+<ds:datastoreItem xmlns:ds="http://schemas.openxmlformats.org/officeDocument/2006/customXml" ds:itemID="{BEB81057-B6FD-4DA4-87CC-09CE2F9FAD36}">
   <ds:schemaRefs>
     <ds:schemaRef ds:uri="http://schemas.openxmlformats.org/officeDocument/2006/bibliography"/>
   </ds:schemaRefs>

</xml_diff>